<commit_message>
20/11/2017 MAMATHA CHICK IN
</commit_message>
<xml_diff>
--- a/customer _details/GANGAMMA/SEP/TUMKUR/DNR/PURCHASE DETAILS.docx
+++ b/customer _details/GANGAMMA/SEP/TUMKUR/DNR/PURCHASE DETAILS.docx
@@ -1553,13 +1553,7 @@
         <w:rPr>
           <w:rFonts w:ascii="Courier New" w:hAnsi="Courier New" w:cs="Courier New"/>
         </w:rPr>
-        <w:t>MON Nov 06</w:t>
-      </w:r>
-      <w:r>
-        <w:rPr>
-          <w:rFonts w:ascii="Courier New" w:hAnsi="Courier New" w:cs="Courier New"/>
-        </w:rPr>
-        <w:t xml:space="preserve"> 12:08:35 PST 2017</w:t>
+        <w:t>MON Nov 06 12:08:35 PST 2017</w:t>
       </w:r>
     </w:p>
     <w:p>
@@ -1880,6 +1874,372 @@
         <w:tab/>
         <w:t>- 10750.0</w:t>
       </w:r>
+    </w:p>
+    <w:p>
+      <w:pPr>
+        <w:pStyle w:val="PlainText"/>
+        <w:rPr>
+          <w:rFonts w:ascii="Courier New" w:hAnsi="Courier New" w:cs="Courier New"/>
+          <w:b/>
+        </w:rPr>
+      </w:pPr>
+    </w:p>
+    <w:p>
+      <w:pPr>
+        <w:pStyle w:val="PlainText"/>
+        <w:rPr>
+          <w:rFonts w:ascii="Courier New" w:hAnsi="Courier New" w:cs="Courier New"/>
+        </w:rPr>
+      </w:pPr>
+      <w:r>
+        <w:rPr>
+          <w:rFonts w:ascii="Courier New" w:hAnsi="Courier New" w:cs="Courier New"/>
+        </w:rPr>
+        <w:t>SAT Nov 18</w:t>
+      </w:r>
+      <w:r>
+        <w:rPr>
+          <w:rFonts w:ascii="Courier New" w:hAnsi="Courier New" w:cs="Courier New"/>
+        </w:rPr>
+        <w:t xml:space="preserve"> 10:03:58 PST 2017</w:t>
+      </w:r>
+    </w:p>
+    <w:p>
+      <w:pPr>
+        <w:pStyle w:val="PlainText"/>
+        <w:rPr>
+          <w:rFonts w:ascii="Courier New" w:hAnsi="Courier New" w:cs="Courier New"/>
+        </w:rPr>
+      </w:pPr>
+      <w:r>
+        <w:rPr>
+          <w:rFonts w:ascii="Courier New" w:hAnsi="Courier New" w:cs="Courier New"/>
+        </w:rPr>
+        <w:t>Person Name</w:t>
+      </w:r>
+      <w:r>
+        <w:rPr>
+          <w:rFonts w:ascii="Courier New" w:hAnsi="Courier New" w:cs="Courier New"/>
+        </w:rPr>
+        <w:tab/>
+      </w:r>
+      <w:r>
+        <w:rPr>
+          <w:rFonts w:ascii="Courier New" w:hAnsi="Courier New" w:cs="Courier New"/>
+        </w:rPr>
+        <w:tab/>
+      </w:r>
+      <w:r>
+        <w:rPr>
+          <w:rFonts w:ascii="Courier New" w:hAnsi="Courier New" w:cs="Courier New"/>
+        </w:rPr>
+        <w:tab/>
+      </w:r>
+      <w:r>
+        <w:rPr>
+          <w:rFonts w:ascii="Courier New" w:hAnsi="Courier New" w:cs="Courier New"/>
+        </w:rPr>
+        <w:tab/>
+        <w:t>- DNR</w:t>
+      </w:r>
+    </w:p>
+    <w:p>
+      <w:pPr>
+        <w:pStyle w:val="PlainText"/>
+        <w:rPr>
+          <w:rFonts w:ascii="Courier New" w:hAnsi="Courier New" w:cs="Courier New"/>
+        </w:rPr>
+      </w:pPr>
+      <w:r>
+        <w:rPr>
+          <w:rFonts w:ascii="Courier New" w:hAnsi="Courier New" w:cs="Courier New"/>
+        </w:rPr>
+        <w:t>Bill number</w:t>
+      </w:r>
+      <w:r>
+        <w:rPr>
+          <w:rFonts w:ascii="Courier New" w:hAnsi="Courier New" w:cs="Courier New"/>
+        </w:rPr>
+        <w:tab/>
+      </w:r>
+      <w:r>
+        <w:rPr>
+          <w:rFonts w:ascii="Courier New" w:hAnsi="Courier New" w:cs="Courier New"/>
+        </w:rPr>
+        <w:tab/>
+      </w:r>
+      <w:r>
+        <w:rPr>
+          <w:rFonts w:ascii="Courier New" w:hAnsi="Courier New" w:cs="Courier New"/>
+        </w:rPr>
+        <w:tab/>
+      </w:r>
+      <w:r>
+        <w:rPr>
+          <w:rFonts w:ascii="Courier New" w:hAnsi="Courier New" w:cs="Courier New"/>
+        </w:rPr>
+        <w:tab/>
+        <w:t>- 1578</w:t>
+      </w:r>
+    </w:p>
+    <w:p>
+      <w:pPr>
+        <w:pStyle w:val="PlainText"/>
+        <w:rPr>
+          <w:rFonts w:ascii="Courier New" w:hAnsi="Courier New" w:cs="Courier New"/>
+        </w:rPr>
+      </w:pPr>
+      <w:r>
+        <w:rPr>
+          <w:rFonts w:ascii="Courier New" w:hAnsi="Courier New" w:cs="Courier New"/>
+        </w:rPr>
+        <w:t>---------------------------------------------------------------</w:t>
+      </w:r>
+    </w:p>
+    <w:p>
+      <w:pPr>
+        <w:pStyle w:val="PlainText"/>
+        <w:rPr>
+          <w:rFonts w:ascii="Courier New" w:hAnsi="Courier New" w:cs="Courier New"/>
+        </w:rPr>
+      </w:pPr>
+      <w:r>
+        <w:rPr>
+          <w:rFonts w:ascii="Courier New" w:hAnsi="Courier New" w:cs="Courier New"/>
+        </w:rPr>
+        <w:t>Item Name</w:t>
+      </w:r>
+      <w:r>
+        <w:rPr>
+          <w:rFonts w:ascii="Courier New" w:hAnsi="Courier New" w:cs="Courier New"/>
+        </w:rPr>
+        <w:tab/>
+      </w:r>
+      <w:r>
+        <w:rPr>
+          <w:rFonts w:ascii="Courier New" w:hAnsi="Courier New" w:cs="Courier New"/>
+        </w:rPr>
+        <w:tab/>
+      </w:r>
+      <w:r>
+        <w:rPr>
+          <w:rFonts w:ascii="Courier New" w:hAnsi="Courier New" w:cs="Courier New"/>
+        </w:rPr>
+        <w:tab/>
+      </w:r>
+      <w:r>
+        <w:rPr>
+          <w:rFonts w:ascii="Courier New" w:hAnsi="Courier New" w:cs="Courier New"/>
+        </w:rPr>
+        <w:tab/>
+        <w:t>- CHOWCHOW</w:t>
+      </w:r>
+    </w:p>
+    <w:p>
+      <w:pPr>
+        <w:pStyle w:val="PlainText"/>
+        <w:rPr>
+          <w:rFonts w:ascii="Courier New" w:hAnsi="Courier New" w:cs="Courier New"/>
+        </w:rPr>
+      </w:pPr>
+      <w:r>
+        <w:rPr>
+          <w:rFonts w:ascii="Courier New" w:hAnsi="Courier New" w:cs="Courier New"/>
+        </w:rPr>
+        <w:t>Number of Pockets</w:t>
+      </w:r>
+      <w:r>
+        <w:rPr>
+          <w:rFonts w:ascii="Courier New" w:hAnsi="Courier New" w:cs="Courier New"/>
+        </w:rPr>
+        <w:tab/>
+      </w:r>
+      <w:r>
+        <w:rPr>
+          <w:rFonts w:ascii="Courier New" w:hAnsi="Courier New" w:cs="Courier New"/>
+        </w:rPr>
+        <w:tab/>
+      </w:r>
+      <w:r>
+        <w:rPr>
+          <w:rFonts w:ascii="Courier New" w:hAnsi="Courier New" w:cs="Courier New"/>
+        </w:rPr>
+        <w:tab/>
+        <w:t>- 1</w:t>
+      </w:r>
+    </w:p>
+    <w:p>
+      <w:pPr>
+        <w:pStyle w:val="PlainText"/>
+        <w:rPr>
+          <w:rFonts w:ascii="Courier New" w:hAnsi="Courier New" w:cs="Courier New"/>
+        </w:rPr>
+      </w:pPr>
+      <w:r>
+        <w:rPr>
+          <w:rFonts w:ascii="Courier New" w:hAnsi="Courier New" w:cs="Courier New"/>
+        </w:rPr>
+        <w:t>Number of KGs</w:t>
+      </w:r>
+      <w:r>
+        <w:rPr>
+          <w:rFonts w:ascii="Courier New" w:hAnsi="Courier New" w:cs="Courier New"/>
+        </w:rPr>
+        <w:tab/>
+      </w:r>
+      <w:r>
+        <w:rPr>
+          <w:rFonts w:ascii="Courier New" w:hAnsi="Courier New" w:cs="Courier New"/>
+        </w:rPr>
+        <w:tab/>
+      </w:r>
+      <w:r>
+        <w:rPr>
+          <w:rFonts w:ascii="Courier New" w:hAnsi="Courier New" w:cs="Courier New"/>
+        </w:rPr>
+        <w:tab/>
+        <w:t>- 70</w:t>
+      </w:r>
+    </w:p>
+    <w:p>
+      <w:pPr>
+        <w:pStyle w:val="PlainText"/>
+        <w:rPr>
+          <w:rFonts w:ascii="Courier New" w:hAnsi="Courier New" w:cs="Courier New"/>
+        </w:rPr>
+      </w:pPr>
+      <w:r>
+        <w:rPr>
+          <w:rFonts w:ascii="Courier New" w:hAnsi="Courier New" w:cs="Courier New"/>
+        </w:rPr>
+        <w:t>Rate</w:t>
+      </w:r>
+      <w:r>
+        <w:rPr>
+          <w:rFonts w:ascii="Courier New" w:hAnsi="Courier New" w:cs="Courier New"/>
+        </w:rPr>
+        <w:tab/>
+      </w:r>
+      <w:r>
+        <w:rPr>
+          <w:rFonts w:ascii="Courier New" w:hAnsi="Courier New" w:cs="Courier New"/>
+        </w:rPr>
+        <w:tab/>
+      </w:r>
+      <w:r>
+        <w:rPr>
+          <w:rFonts w:ascii="Courier New" w:hAnsi="Courier New" w:cs="Courier New"/>
+        </w:rPr>
+        <w:tab/>
+      </w:r>
+      <w:r>
+        <w:rPr>
+          <w:rFonts w:ascii="Courier New" w:hAnsi="Courier New" w:cs="Courier New"/>
+        </w:rPr>
+        <w:tab/>
+      </w:r>
+      <w:r>
+        <w:rPr>
+          <w:rFonts w:ascii="Courier New" w:hAnsi="Courier New" w:cs="Courier New"/>
+        </w:rPr>
+        <w:tab/>
+        <w:t>- 8</w:t>
+      </w:r>
+    </w:p>
+    <w:p>
+      <w:pPr>
+        <w:pStyle w:val="PlainText"/>
+        <w:rPr>
+          <w:rFonts w:ascii="Courier New" w:hAnsi="Courier New" w:cs="Courier New"/>
+        </w:rPr>
+      </w:pPr>
+      <w:r>
+        <w:rPr>
+          <w:rFonts w:ascii="Courier New" w:hAnsi="Courier New" w:cs="Courier New"/>
+        </w:rPr>
+        <w:t>Total Price</w:t>
+      </w:r>
+      <w:r>
+        <w:rPr>
+          <w:rFonts w:ascii="Courier New" w:hAnsi="Courier New" w:cs="Courier New"/>
+        </w:rPr>
+        <w:tab/>
+      </w:r>
+      <w:r>
+        <w:rPr>
+          <w:rFonts w:ascii="Courier New" w:hAnsi="Courier New" w:cs="Courier New"/>
+        </w:rPr>
+        <w:tab/>
+      </w:r>
+      <w:r>
+        <w:rPr>
+          <w:rFonts w:ascii="Courier New" w:hAnsi="Courier New" w:cs="Courier New"/>
+        </w:rPr>
+        <w:tab/>
+      </w:r>
+      <w:r>
+        <w:rPr>
+          <w:rFonts w:ascii="Courier New" w:hAnsi="Courier New" w:cs="Courier New"/>
+        </w:rPr>
+        <w:tab/>
+        <w:t>- 560.0</w:t>
+      </w:r>
+    </w:p>
+    <w:p>
+      <w:pPr>
+        <w:pStyle w:val="PlainText"/>
+        <w:rPr>
+          <w:rFonts w:ascii="Courier New" w:hAnsi="Courier New" w:cs="Courier New"/>
+          <w:b/>
+        </w:rPr>
+      </w:pPr>
+      <w:r>
+        <w:rPr>
+          <w:rFonts w:ascii="Courier New" w:hAnsi="Courier New" w:cs="Courier New"/>
+          <w:b/>
+        </w:rPr>
+        <w:t>Amount balance</w:t>
+      </w:r>
+      <w:r>
+        <w:rPr>
+          <w:rFonts w:ascii="Courier New" w:hAnsi="Courier New" w:cs="Courier New"/>
+          <w:b/>
+        </w:rPr>
+        <w:tab/>
+      </w:r>
+      <w:r>
+        <w:rPr>
+          <w:rFonts w:ascii="Courier New" w:hAnsi="Courier New" w:cs="Courier New"/>
+          <w:b/>
+        </w:rPr>
+        <w:tab/>
+      </w:r>
+      <w:r>
+        <w:rPr>
+          <w:rFonts w:ascii="Courier New" w:hAnsi="Courier New" w:cs="Courier New"/>
+          <w:b/>
+        </w:rPr>
+        <w:tab/>
+        <w:t>- 11310.0</w:t>
+      </w:r>
+    </w:p>
+    <w:p>
+      <w:pPr>
+        <w:pStyle w:val="PlainText"/>
+        <w:rPr>
+          <w:rFonts w:ascii="Courier New" w:hAnsi="Courier New" w:cs="Courier New"/>
+          <w:b/>
+        </w:rPr>
+      </w:pPr>
+    </w:p>
+    <w:p>
+      <w:pPr>
+        <w:pStyle w:val="PlainText"/>
+        <w:rPr>
+          <w:rFonts w:ascii="Courier New" w:hAnsi="Courier New" w:cs="Courier New"/>
+          <w:b/>
+        </w:rPr>
+      </w:pPr>
     </w:p>
     <w:p>
       <w:pPr>

</xml_diff>

<commit_message>
21/11/2017 MAMATHA CHICK IN
</commit_message>
<xml_diff>
--- a/customer _details/GANGAMMA/SEP/TUMKUR/DNR/PURCHASE DETAILS.docx
+++ b/customer _details/GANGAMMA/SEP/TUMKUR/DNR/PURCHASE DETAILS.docx
@@ -1895,13 +1895,7 @@
         <w:rPr>
           <w:rFonts w:ascii="Courier New" w:hAnsi="Courier New" w:cs="Courier New"/>
         </w:rPr>
-        <w:t>SAT Nov 18</w:t>
-      </w:r>
-      <w:r>
-        <w:rPr>
-          <w:rFonts w:ascii="Courier New" w:hAnsi="Courier New" w:cs="Courier New"/>
-        </w:rPr>
-        <w:t xml:space="preserve"> 10:03:58 PST 2017</w:t>
+        <w:t>SAT Nov 18 10:03:58 PST 2017</w:t>
       </w:r>
     </w:p>
     <w:p>
@@ -2222,6 +2216,371 @@
         <w:tab/>
         <w:t>- 11310.0</w:t>
       </w:r>
+    </w:p>
+    <w:p>
+      <w:pPr>
+        <w:pStyle w:val="PlainText"/>
+        <w:rPr>
+          <w:rFonts w:ascii="Courier New" w:hAnsi="Courier New" w:cs="Courier New"/>
+          <w:b/>
+        </w:rPr>
+      </w:pPr>
+    </w:p>
+    <w:p>
+      <w:pPr>
+        <w:pStyle w:val="PlainText"/>
+        <w:rPr>
+          <w:rFonts w:ascii="Courier New" w:hAnsi="Courier New" w:cs="Courier New"/>
+        </w:rPr>
+      </w:pPr>
+      <w:r>
+        <w:rPr>
+          <w:rFonts w:ascii="Courier New" w:hAnsi="Courier New" w:cs="Courier New"/>
+        </w:rPr>
+        <w:t>MON Nov 20</w:t>
+      </w:r>
+      <w:r>
+        <w:rPr>
+          <w:rFonts w:ascii="Courier New" w:hAnsi="Courier New" w:cs="Courier New"/>
+        </w:rPr>
+        <w:t xml:space="preserve"> 10:00:55 PST 2017</w:t>
+      </w:r>
+    </w:p>
+    <w:p>
+      <w:pPr>
+        <w:pStyle w:val="PlainText"/>
+        <w:rPr>
+          <w:rFonts w:ascii="Courier New" w:hAnsi="Courier New" w:cs="Courier New"/>
+        </w:rPr>
+      </w:pPr>
+      <w:r>
+        <w:rPr>
+          <w:rFonts w:ascii="Courier New" w:hAnsi="Courier New" w:cs="Courier New"/>
+        </w:rPr>
+        <w:t>Person Name</w:t>
+      </w:r>
+      <w:r>
+        <w:rPr>
+          <w:rFonts w:ascii="Courier New" w:hAnsi="Courier New" w:cs="Courier New"/>
+        </w:rPr>
+        <w:tab/>
+      </w:r>
+      <w:r>
+        <w:rPr>
+          <w:rFonts w:ascii="Courier New" w:hAnsi="Courier New" w:cs="Courier New"/>
+        </w:rPr>
+        <w:tab/>
+      </w:r>
+      <w:r>
+        <w:rPr>
+          <w:rFonts w:ascii="Courier New" w:hAnsi="Courier New" w:cs="Courier New"/>
+        </w:rPr>
+        <w:tab/>
+      </w:r>
+      <w:r>
+        <w:rPr>
+          <w:rFonts w:ascii="Courier New" w:hAnsi="Courier New" w:cs="Courier New"/>
+        </w:rPr>
+        <w:tab/>
+        <w:t>- DNR</w:t>
+      </w:r>
+    </w:p>
+    <w:p>
+      <w:pPr>
+        <w:pStyle w:val="PlainText"/>
+        <w:rPr>
+          <w:rFonts w:ascii="Courier New" w:hAnsi="Courier New" w:cs="Courier New"/>
+        </w:rPr>
+      </w:pPr>
+      <w:r>
+        <w:rPr>
+          <w:rFonts w:ascii="Courier New" w:hAnsi="Courier New" w:cs="Courier New"/>
+        </w:rPr>
+        <w:t>Bill number</w:t>
+      </w:r>
+      <w:r>
+        <w:rPr>
+          <w:rFonts w:ascii="Courier New" w:hAnsi="Courier New" w:cs="Courier New"/>
+        </w:rPr>
+        <w:tab/>
+      </w:r>
+      <w:r>
+        <w:rPr>
+          <w:rFonts w:ascii="Courier New" w:hAnsi="Courier New" w:cs="Courier New"/>
+        </w:rPr>
+        <w:tab/>
+      </w:r>
+      <w:r>
+        <w:rPr>
+          <w:rFonts w:ascii="Courier New" w:hAnsi="Courier New" w:cs="Courier New"/>
+        </w:rPr>
+        <w:tab/>
+      </w:r>
+      <w:r>
+        <w:rPr>
+          <w:rFonts w:ascii="Courier New" w:hAnsi="Courier New" w:cs="Courier New"/>
+        </w:rPr>
+        <w:tab/>
+        <w:t>- 1595</w:t>
+      </w:r>
+    </w:p>
+    <w:p>
+      <w:pPr>
+        <w:pStyle w:val="PlainText"/>
+        <w:rPr>
+          <w:rFonts w:ascii="Courier New" w:hAnsi="Courier New" w:cs="Courier New"/>
+        </w:rPr>
+      </w:pPr>
+      <w:r>
+        <w:rPr>
+          <w:rFonts w:ascii="Courier New" w:hAnsi="Courier New" w:cs="Courier New"/>
+        </w:rPr>
+        <w:t>---------------------------------------------------------------</w:t>
+      </w:r>
+    </w:p>
+    <w:p>
+      <w:pPr>
+        <w:pStyle w:val="PlainText"/>
+        <w:rPr>
+          <w:rFonts w:ascii="Courier New" w:hAnsi="Courier New" w:cs="Courier New"/>
+        </w:rPr>
+      </w:pPr>
+      <w:r>
+        <w:rPr>
+          <w:rFonts w:ascii="Courier New" w:hAnsi="Courier New" w:cs="Courier New"/>
+        </w:rPr>
+        <w:t>Item Name</w:t>
+      </w:r>
+      <w:r>
+        <w:rPr>
+          <w:rFonts w:ascii="Courier New" w:hAnsi="Courier New" w:cs="Courier New"/>
+        </w:rPr>
+        <w:tab/>
+      </w:r>
+      <w:r>
+        <w:rPr>
+          <w:rFonts w:ascii="Courier New" w:hAnsi="Courier New" w:cs="Courier New"/>
+        </w:rPr>
+        <w:tab/>
+      </w:r>
+      <w:r>
+        <w:rPr>
+          <w:rFonts w:ascii="Courier New" w:hAnsi="Courier New" w:cs="Courier New"/>
+        </w:rPr>
+        <w:tab/>
+      </w:r>
+      <w:r>
+        <w:rPr>
+          <w:rFonts w:ascii="Courier New" w:hAnsi="Courier New" w:cs="Courier New"/>
+        </w:rPr>
+        <w:tab/>
+        <w:t>- CHOWCHOW EVE</w:t>
+      </w:r>
+    </w:p>
+    <w:p>
+      <w:pPr>
+        <w:pStyle w:val="PlainText"/>
+        <w:rPr>
+          <w:rFonts w:ascii="Courier New" w:hAnsi="Courier New" w:cs="Courier New"/>
+        </w:rPr>
+      </w:pPr>
+      <w:r>
+        <w:rPr>
+          <w:rFonts w:ascii="Courier New" w:hAnsi="Courier New" w:cs="Courier New"/>
+        </w:rPr>
+        <w:t>Number of Pockets</w:t>
+      </w:r>
+      <w:r>
+        <w:rPr>
+          <w:rFonts w:ascii="Courier New" w:hAnsi="Courier New" w:cs="Courier New"/>
+        </w:rPr>
+        <w:tab/>
+      </w:r>
+      <w:r>
+        <w:rPr>
+          <w:rFonts w:ascii="Courier New" w:hAnsi="Courier New" w:cs="Courier New"/>
+        </w:rPr>
+        <w:tab/>
+      </w:r>
+      <w:r>
+        <w:rPr>
+          <w:rFonts w:ascii="Courier New" w:hAnsi="Courier New" w:cs="Courier New"/>
+        </w:rPr>
+        <w:tab/>
+        <w:t>- 1</w:t>
+      </w:r>
+    </w:p>
+    <w:p>
+      <w:pPr>
+        <w:pStyle w:val="PlainText"/>
+        <w:rPr>
+          <w:rFonts w:ascii="Courier New" w:hAnsi="Courier New" w:cs="Courier New"/>
+        </w:rPr>
+      </w:pPr>
+      <w:r>
+        <w:rPr>
+          <w:rFonts w:ascii="Courier New" w:hAnsi="Courier New" w:cs="Courier New"/>
+        </w:rPr>
+        <w:t>Number of KGs</w:t>
+      </w:r>
+      <w:r>
+        <w:rPr>
+          <w:rFonts w:ascii="Courier New" w:hAnsi="Courier New" w:cs="Courier New"/>
+        </w:rPr>
+        <w:tab/>
+      </w:r>
+      <w:r>
+        <w:rPr>
+          <w:rFonts w:ascii="Courier New" w:hAnsi="Courier New" w:cs="Courier New"/>
+        </w:rPr>
+        <w:tab/>
+      </w:r>
+      <w:r>
+        <w:rPr>
+          <w:rFonts w:ascii="Courier New" w:hAnsi="Courier New" w:cs="Courier New"/>
+        </w:rPr>
+        <w:tab/>
+        <w:t>- 91</w:t>
+      </w:r>
+    </w:p>
+    <w:p>
+      <w:pPr>
+        <w:pStyle w:val="PlainText"/>
+        <w:rPr>
+          <w:rFonts w:ascii="Courier New" w:hAnsi="Courier New" w:cs="Courier New"/>
+        </w:rPr>
+      </w:pPr>
+      <w:r>
+        <w:rPr>
+          <w:rFonts w:ascii="Courier New" w:hAnsi="Courier New" w:cs="Courier New"/>
+        </w:rPr>
+        <w:t>Rate</w:t>
+      </w:r>
+      <w:r>
+        <w:rPr>
+          <w:rFonts w:ascii="Courier New" w:hAnsi="Courier New" w:cs="Courier New"/>
+        </w:rPr>
+        <w:tab/>
+      </w:r>
+      <w:r>
+        <w:rPr>
+          <w:rFonts w:ascii="Courier New" w:hAnsi="Courier New" w:cs="Courier New"/>
+        </w:rPr>
+        <w:tab/>
+      </w:r>
+      <w:r>
+        <w:rPr>
+          <w:rFonts w:ascii="Courier New" w:hAnsi="Courier New" w:cs="Courier New"/>
+        </w:rPr>
+        <w:tab/>
+      </w:r>
+      <w:r>
+        <w:rPr>
+          <w:rFonts w:ascii="Courier New" w:hAnsi="Courier New" w:cs="Courier New"/>
+        </w:rPr>
+        <w:tab/>
+      </w:r>
+      <w:r>
+        <w:rPr>
+          <w:rFonts w:ascii="Courier New" w:hAnsi="Courier New" w:cs="Courier New"/>
+        </w:rPr>
+        <w:tab/>
+        <w:t>- 10</w:t>
+      </w:r>
+    </w:p>
+    <w:p>
+      <w:pPr>
+        <w:pStyle w:val="PlainText"/>
+        <w:rPr>
+          <w:rFonts w:ascii="Courier New" w:hAnsi="Courier New" w:cs="Courier New"/>
+        </w:rPr>
+      </w:pPr>
+      <w:r>
+        <w:rPr>
+          <w:rFonts w:ascii="Courier New" w:hAnsi="Courier New" w:cs="Courier New"/>
+        </w:rPr>
+        <w:t>Total Price</w:t>
+      </w:r>
+      <w:r>
+        <w:rPr>
+          <w:rFonts w:ascii="Courier New" w:hAnsi="Courier New" w:cs="Courier New"/>
+        </w:rPr>
+        <w:tab/>
+      </w:r>
+      <w:r>
+        <w:rPr>
+          <w:rFonts w:ascii="Courier New" w:hAnsi="Courier New" w:cs="Courier New"/>
+        </w:rPr>
+        <w:tab/>
+      </w:r>
+      <w:r>
+        <w:rPr>
+          <w:rFonts w:ascii="Courier New" w:hAnsi="Courier New" w:cs="Courier New"/>
+        </w:rPr>
+        <w:tab/>
+      </w:r>
+      <w:r>
+        <w:rPr>
+          <w:rFonts w:ascii="Courier New" w:hAnsi="Courier New" w:cs="Courier New"/>
+        </w:rPr>
+        <w:tab/>
+        <w:t>- 910.0</w:t>
+      </w:r>
+    </w:p>
+    <w:p>
+      <w:pPr>
+        <w:pStyle w:val="PlainText"/>
+        <w:rPr>
+          <w:rFonts w:ascii="Courier New" w:hAnsi="Courier New" w:cs="Courier New"/>
+          <w:b/>
+        </w:rPr>
+      </w:pPr>
+      <w:r>
+        <w:rPr>
+          <w:rFonts w:ascii="Courier New" w:hAnsi="Courier New" w:cs="Courier New"/>
+          <w:b/>
+        </w:rPr>
+        <w:t>Amount balance</w:t>
+      </w:r>
+      <w:r>
+        <w:rPr>
+          <w:rFonts w:ascii="Courier New" w:hAnsi="Courier New" w:cs="Courier New"/>
+          <w:b/>
+        </w:rPr>
+        <w:tab/>
+      </w:r>
+      <w:r>
+        <w:rPr>
+          <w:rFonts w:ascii="Courier New" w:hAnsi="Courier New" w:cs="Courier New"/>
+          <w:b/>
+        </w:rPr>
+        <w:tab/>
+      </w:r>
+      <w:r>
+        <w:rPr>
+          <w:rFonts w:ascii="Courier New" w:hAnsi="Courier New" w:cs="Courier New"/>
+          <w:b/>
+        </w:rPr>
+        <w:tab/>
+        <w:t>- 12220.0</w:t>
+      </w:r>
+    </w:p>
+    <w:p>
+      <w:pPr>
+        <w:pStyle w:val="PlainText"/>
+        <w:rPr>
+          <w:rFonts w:ascii="Courier New" w:hAnsi="Courier New" w:cs="Courier New"/>
+        </w:rPr>
+      </w:pPr>
+    </w:p>
+    <w:p>
+      <w:pPr>
+        <w:pStyle w:val="PlainText"/>
+        <w:rPr>
+          <w:rFonts w:ascii="Courier New" w:hAnsi="Courier New" w:cs="Courier New"/>
+          <w:b/>
+        </w:rPr>
+      </w:pPr>
     </w:p>
     <w:p>
       <w:pPr>

</xml_diff>

<commit_message>
24/11/2017 MAMATHA CHICK IN
</commit_message>
<xml_diff>
--- a/customer _details/GANGAMMA/SEP/TUMKUR/DNR/PURCHASE DETAILS.docx
+++ b/customer _details/GANGAMMA/SEP/TUMKUR/DNR/PURCHASE DETAILS.docx
@@ -2237,13 +2237,7 @@
         <w:rPr>
           <w:rFonts w:ascii="Courier New" w:hAnsi="Courier New" w:cs="Courier New"/>
         </w:rPr>
-        <w:t>MON Nov 20</w:t>
-      </w:r>
-      <w:r>
-        <w:rPr>
-          <w:rFonts w:ascii="Courier New" w:hAnsi="Courier New" w:cs="Courier New"/>
-        </w:rPr>
-        <w:t xml:space="preserve"> 10:00:55 PST 2017</w:t>
+        <w:t>MON Nov 20 10:00:55 PST 2017</w:t>
       </w:r>
     </w:p>
     <w:p>
@@ -2564,6 +2558,371 @@
         <w:tab/>
         <w:t>- 12220.0</w:t>
       </w:r>
+    </w:p>
+    <w:p>
+      <w:pPr>
+        <w:pStyle w:val="PlainText"/>
+        <w:rPr>
+          <w:rFonts w:ascii="Courier New" w:hAnsi="Courier New" w:cs="Courier New"/>
+          <w:b/>
+        </w:rPr>
+      </w:pPr>
+    </w:p>
+    <w:p>
+      <w:pPr>
+        <w:pStyle w:val="PlainText"/>
+        <w:rPr>
+          <w:rFonts w:ascii="Courier New" w:hAnsi="Courier New" w:cs="Courier New"/>
+        </w:rPr>
+      </w:pPr>
+      <w:r>
+        <w:rPr>
+          <w:rFonts w:ascii="Courier New" w:hAnsi="Courier New" w:cs="Courier New"/>
+        </w:rPr>
+        <w:t>THU Nov 23</w:t>
+      </w:r>
+      <w:r>
+        <w:rPr>
+          <w:rFonts w:ascii="Courier New" w:hAnsi="Courier New" w:cs="Courier New"/>
+        </w:rPr>
+        <w:t xml:space="preserve"> 10:54:41 PST 2017</w:t>
+      </w:r>
+    </w:p>
+    <w:p>
+      <w:pPr>
+        <w:pStyle w:val="PlainText"/>
+        <w:rPr>
+          <w:rFonts w:ascii="Courier New" w:hAnsi="Courier New" w:cs="Courier New"/>
+        </w:rPr>
+      </w:pPr>
+      <w:r>
+        <w:rPr>
+          <w:rFonts w:ascii="Courier New" w:hAnsi="Courier New" w:cs="Courier New"/>
+        </w:rPr>
+        <w:t>Person Name</w:t>
+      </w:r>
+      <w:r>
+        <w:rPr>
+          <w:rFonts w:ascii="Courier New" w:hAnsi="Courier New" w:cs="Courier New"/>
+        </w:rPr>
+        <w:tab/>
+      </w:r>
+      <w:r>
+        <w:rPr>
+          <w:rFonts w:ascii="Courier New" w:hAnsi="Courier New" w:cs="Courier New"/>
+        </w:rPr>
+        <w:tab/>
+      </w:r>
+      <w:r>
+        <w:rPr>
+          <w:rFonts w:ascii="Courier New" w:hAnsi="Courier New" w:cs="Courier New"/>
+        </w:rPr>
+        <w:tab/>
+      </w:r>
+      <w:r>
+        <w:rPr>
+          <w:rFonts w:ascii="Courier New" w:hAnsi="Courier New" w:cs="Courier New"/>
+        </w:rPr>
+        <w:tab/>
+        <w:t>- DNR</w:t>
+      </w:r>
+    </w:p>
+    <w:p>
+      <w:pPr>
+        <w:pStyle w:val="PlainText"/>
+        <w:rPr>
+          <w:rFonts w:ascii="Courier New" w:hAnsi="Courier New" w:cs="Courier New"/>
+        </w:rPr>
+      </w:pPr>
+      <w:r>
+        <w:rPr>
+          <w:rFonts w:ascii="Courier New" w:hAnsi="Courier New" w:cs="Courier New"/>
+        </w:rPr>
+        <w:t>Bill number</w:t>
+      </w:r>
+      <w:r>
+        <w:rPr>
+          <w:rFonts w:ascii="Courier New" w:hAnsi="Courier New" w:cs="Courier New"/>
+        </w:rPr>
+        <w:tab/>
+      </w:r>
+      <w:r>
+        <w:rPr>
+          <w:rFonts w:ascii="Courier New" w:hAnsi="Courier New" w:cs="Courier New"/>
+        </w:rPr>
+        <w:tab/>
+      </w:r>
+      <w:r>
+        <w:rPr>
+          <w:rFonts w:ascii="Courier New" w:hAnsi="Courier New" w:cs="Courier New"/>
+        </w:rPr>
+        <w:tab/>
+      </w:r>
+      <w:r>
+        <w:rPr>
+          <w:rFonts w:ascii="Courier New" w:hAnsi="Courier New" w:cs="Courier New"/>
+        </w:rPr>
+        <w:tab/>
+        <w:t>- 1627</w:t>
+      </w:r>
+    </w:p>
+    <w:p>
+      <w:pPr>
+        <w:pStyle w:val="PlainText"/>
+        <w:rPr>
+          <w:rFonts w:ascii="Courier New" w:hAnsi="Courier New" w:cs="Courier New"/>
+        </w:rPr>
+      </w:pPr>
+      <w:r>
+        <w:rPr>
+          <w:rFonts w:ascii="Courier New" w:hAnsi="Courier New" w:cs="Courier New"/>
+        </w:rPr>
+        <w:t>---------------------------------------------------------------</w:t>
+      </w:r>
+    </w:p>
+    <w:p>
+      <w:pPr>
+        <w:pStyle w:val="PlainText"/>
+        <w:rPr>
+          <w:rFonts w:ascii="Courier New" w:hAnsi="Courier New" w:cs="Courier New"/>
+        </w:rPr>
+      </w:pPr>
+      <w:r>
+        <w:rPr>
+          <w:rFonts w:ascii="Courier New" w:hAnsi="Courier New" w:cs="Courier New"/>
+        </w:rPr>
+        <w:t>Item Name</w:t>
+      </w:r>
+      <w:r>
+        <w:rPr>
+          <w:rFonts w:ascii="Courier New" w:hAnsi="Courier New" w:cs="Courier New"/>
+        </w:rPr>
+        <w:tab/>
+      </w:r>
+      <w:r>
+        <w:rPr>
+          <w:rFonts w:ascii="Courier New" w:hAnsi="Courier New" w:cs="Courier New"/>
+        </w:rPr>
+        <w:tab/>
+      </w:r>
+      <w:r>
+        <w:rPr>
+          <w:rFonts w:ascii="Courier New" w:hAnsi="Courier New" w:cs="Courier New"/>
+        </w:rPr>
+        <w:tab/>
+      </w:r>
+      <w:r>
+        <w:rPr>
+          <w:rFonts w:ascii="Courier New" w:hAnsi="Courier New" w:cs="Courier New"/>
+        </w:rPr>
+        <w:tab/>
+        <w:t>- CHOWCHOW</w:t>
+      </w:r>
+    </w:p>
+    <w:p>
+      <w:pPr>
+        <w:pStyle w:val="PlainText"/>
+        <w:rPr>
+          <w:rFonts w:ascii="Courier New" w:hAnsi="Courier New" w:cs="Courier New"/>
+        </w:rPr>
+      </w:pPr>
+      <w:r>
+        <w:rPr>
+          <w:rFonts w:ascii="Courier New" w:hAnsi="Courier New" w:cs="Courier New"/>
+        </w:rPr>
+        <w:t>Number of Pockets</w:t>
+      </w:r>
+      <w:r>
+        <w:rPr>
+          <w:rFonts w:ascii="Courier New" w:hAnsi="Courier New" w:cs="Courier New"/>
+        </w:rPr>
+        <w:tab/>
+      </w:r>
+      <w:r>
+        <w:rPr>
+          <w:rFonts w:ascii="Courier New" w:hAnsi="Courier New" w:cs="Courier New"/>
+        </w:rPr>
+        <w:tab/>
+      </w:r>
+      <w:r>
+        <w:rPr>
+          <w:rFonts w:ascii="Courier New" w:hAnsi="Courier New" w:cs="Courier New"/>
+        </w:rPr>
+        <w:tab/>
+        <w:t>- 1</w:t>
+      </w:r>
+    </w:p>
+    <w:p>
+      <w:pPr>
+        <w:pStyle w:val="PlainText"/>
+        <w:rPr>
+          <w:rFonts w:ascii="Courier New" w:hAnsi="Courier New" w:cs="Courier New"/>
+        </w:rPr>
+      </w:pPr>
+      <w:r>
+        <w:rPr>
+          <w:rFonts w:ascii="Courier New" w:hAnsi="Courier New" w:cs="Courier New"/>
+        </w:rPr>
+        <w:t>Number of KGs</w:t>
+      </w:r>
+      <w:r>
+        <w:rPr>
+          <w:rFonts w:ascii="Courier New" w:hAnsi="Courier New" w:cs="Courier New"/>
+        </w:rPr>
+        <w:tab/>
+      </w:r>
+      <w:r>
+        <w:rPr>
+          <w:rFonts w:ascii="Courier New" w:hAnsi="Courier New" w:cs="Courier New"/>
+        </w:rPr>
+        <w:tab/>
+      </w:r>
+      <w:r>
+        <w:rPr>
+          <w:rFonts w:ascii="Courier New" w:hAnsi="Courier New" w:cs="Courier New"/>
+        </w:rPr>
+        <w:tab/>
+        <w:t>- 80</w:t>
+      </w:r>
+    </w:p>
+    <w:p>
+      <w:pPr>
+        <w:pStyle w:val="PlainText"/>
+        <w:rPr>
+          <w:rFonts w:ascii="Courier New" w:hAnsi="Courier New" w:cs="Courier New"/>
+        </w:rPr>
+      </w:pPr>
+      <w:r>
+        <w:rPr>
+          <w:rFonts w:ascii="Courier New" w:hAnsi="Courier New" w:cs="Courier New"/>
+        </w:rPr>
+        <w:t>Rate</w:t>
+      </w:r>
+      <w:r>
+        <w:rPr>
+          <w:rFonts w:ascii="Courier New" w:hAnsi="Courier New" w:cs="Courier New"/>
+        </w:rPr>
+        <w:tab/>
+      </w:r>
+      <w:r>
+        <w:rPr>
+          <w:rFonts w:ascii="Courier New" w:hAnsi="Courier New" w:cs="Courier New"/>
+        </w:rPr>
+        <w:tab/>
+      </w:r>
+      <w:r>
+        <w:rPr>
+          <w:rFonts w:ascii="Courier New" w:hAnsi="Courier New" w:cs="Courier New"/>
+        </w:rPr>
+        <w:tab/>
+      </w:r>
+      <w:r>
+        <w:rPr>
+          <w:rFonts w:ascii="Courier New" w:hAnsi="Courier New" w:cs="Courier New"/>
+        </w:rPr>
+        <w:tab/>
+      </w:r>
+      <w:r>
+        <w:rPr>
+          <w:rFonts w:ascii="Courier New" w:hAnsi="Courier New" w:cs="Courier New"/>
+        </w:rPr>
+        <w:tab/>
+        <w:t>- 10</w:t>
+      </w:r>
+    </w:p>
+    <w:p>
+      <w:pPr>
+        <w:pStyle w:val="PlainText"/>
+        <w:rPr>
+          <w:rFonts w:ascii="Courier New" w:hAnsi="Courier New" w:cs="Courier New"/>
+        </w:rPr>
+      </w:pPr>
+      <w:r>
+        <w:rPr>
+          <w:rFonts w:ascii="Courier New" w:hAnsi="Courier New" w:cs="Courier New"/>
+        </w:rPr>
+        <w:t>Total Price</w:t>
+      </w:r>
+      <w:r>
+        <w:rPr>
+          <w:rFonts w:ascii="Courier New" w:hAnsi="Courier New" w:cs="Courier New"/>
+        </w:rPr>
+        <w:tab/>
+      </w:r>
+      <w:r>
+        <w:rPr>
+          <w:rFonts w:ascii="Courier New" w:hAnsi="Courier New" w:cs="Courier New"/>
+        </w:rPr>
+        <w:tab/>
+      </w:r>
+      <w:r>
+        <w:rPr>
+          <w:rFonts w:ascii="Courier New" w:hAnsi="Courier New" w:cs="Courier New"/>
+        </w:rPr>
+        <w:tab/>
+      </w:r>
+      <w:r>
+        <w:rPr>
+          <w:rFonts w:ascii="Courier New" w:hAnsi="Courier New" w:cs="Courier New"/>
+        </w:rPr>
+        <w:tab/>
+        <w:t>- 800.0</w:t>
+      </w:r>
+    </w:p>
+    <w:p>
+      <w:pPr>
+        <w:pStyle w:val="PlainText"/>
+        <w:rPr>
+          <w:rFonts w:ascii="Courier New" w:hAnsi="Courier New" w:cs="Courier New"/>
+          <w:b/>
+        </w:rPr>
+      </w:pPr>
+      <w:r>
+        <w:rPr>
+          <w:rFonts w:ascii="Courier New" w:hAnsi="Courier New" w:cs="Courier New"/>
+          <w:b/>
+        </w:rPr>
+        <w:t>Amount balance</w:t>
+      </w:r>
+      <w:r>
+        <w:rPr>
+          <w:rFonts w:ascii="Courier New" w:hAnsi="Courier New" w:cs="Courier New"/>
+          <w:b/>
+        </w:rPr>
+        <w:tab/>
+      </w:r>
+      <w:r>
+        <w:rPr>
+          <w:rFonts w:ascii="Courier New" w:hAnsi="Courier New" w:cs="Courier New"/>
+          <w:b/>
+        </w:rPr>
+        <w:tab/>
+      </w:r>
+      <w:r>
+        <w:rPr>
+          <w:rFonts w:ascii="Courier New" w:hAnsi="Courier New" w:cs="Courier New"/>
+          <w:b/>
+        </w:rPr>
+        <w:tab/>
+        <w:t>- 13020.0</w:t>
+      </w:r>
+    </w:p>
+    <w:p>
+      <w:pPr>
+        <w:pStyle w:val="PlainText"/>
+        <w:rPr>
+          <w:rFonts w:ascii="Courier New" w:hAnsi="Courier New" w:cs="Courier New"/>
+        </w:rPr>
+      </w:pPr>
+    </w:p>
+    <w:p>
+      <w:pPr>
+        <w:pStyle w:val="PlainText"/>
+        <w:rPr>
+          <w:rFonts w:ascii="Courier New" w:hAnsi="Courier New" w:cs="Courier New"/>
+          <w:b/>
+        </w:rPr>
+      </w:pPr>
     </w:p>
     <w:p>
       <w:pPr>

</xml_diff>

<commit_message>
28/11/2017 MAMATHA CHICK IN
</commit_message>
<xml_diff>
--- a/customer _details/GANGAMMA/SEP/TUMKUR/DNR/PURCHASE DETAILS.docx
+++ b/customer _details/GANGAMMA/SEP/TUMKUR/DNR/PURCHASE DETAILS.docx
@@ -2906,28 +2906,21 @@
         <w:pStyle w:val="PlainText"/>
         <w:rPr>
           <w:rFonts w:ascii="Courier New" w:hAnsi="Courier New" w:cs="Courier New"/>
-          <w:b/>
-        </w:rPr>
-      </w:pPr>
-    </w:p>
-    <w:p>
-      <w:pPr>
-        <w:pStyle w:val="PlainText"/>
-        <w:rPr>
-          <w:rFonts w:ascii="Courier New" w:hAnsi="Courier New" w:cs="Courier New"/>
-        </w:rPr>
-      </w:pPr>
-      <w:r>
-        <w:rPr>
-          <w:rFonts w:ascii="Courier New" w:hAnsi="Courier New" w:cs="Courier New"/>
-        </w:rPr>
-        <w:t>SUN Nov 26</w:t>
-      </w:r>
-      <w:r>
-        <w:rPr>
-          <w:rFonts w:ascii="Courier New" w:hAnsi="Courier New" w:cs="Courier New"/>
-        </w:rPr>
-        <w:t xml:space="preserve"> 10:26:52 PST 2017</w:t>
+        </w:rPr>
+      </w:pPr>
+    </w:p>
+    <w:p>
+      <w:pPr>
+        <w:pStyle w:val="PlainText"/>
+        <w:rPr>
+          <w:rFonts w:ascii="Courier New" w:hAnsi="Courier New" w:cs="Courier New"/>
+        </w:rPr>
+      </w:pPr>
+      <w:r>
+        <w:rPr>
+          <w:rFonts w:ascii="Courier New" w:hAnsi="Courier New" w:cs="Courier New"/>
+        </w:rPr>
+        <w:t>SUN Nov 26 10:11:05 PST 2017</w:t>
       </w:r>
     </w:p>
     <w:p>
@@ -3057,7 +3050,7 @@
           <w:color w:val="FF0000"/>
         </w:rPr>
         <w:tab/>
-        <w:t>- 5000</w:t>
+        <w:t>- 5020</w:t>
       </w:r>
     </w:p>
     <w:p>
@@ -3095,7 +3088,7 @@
           <w:b/>
         </w:rPr>
         <w:tab/>
-        <w:t>- 8020.0</w:t>
+        <w:t>- 8000.0</w:t>
       </w:r>
     </w:p>
     <w:p>
@@ -3124,6 +3117,370 @@
         <w:tab/>
         <w:t>- CASH</w:t>
       </w:r>
+    </w:p>
+    <w:p>
+      <w:pPr>
+        <w:pStyle w:val="PlainText"/>
+        <w:rPr>
+          <w:rFonts w:ascii="Courier New" w:hAnsi="Courier New" w:cs="Courier New"/>
+        </w:rPr>
+      </w:pPr>
+    </w:p>
+    <w:p>
+      <w:pPr>
+        <w:pStyle w:val="PlainText"/>
+        <w:rPr>
+          <w:rFonts w:ascii="Courier New" w:hAnsi="Courier New" w:cs="Courier New"/>
+        </w:rPr>
+      </w:pPr>
+      <w:r>
+        <w:rPr>
+          <w:rFonts w:ascii="Courier New" w:hAnsi="Courier New" w:cs="Courier New"/>
+        </w:rPr>
+        <w:t>MON Nov 27</w:t>
+      </w:r>
+      <w:r>
+        <w:rPr>
+          <w:rFonts w:ascii="Courier New" w:hAnsi="Courier New" w:cs="Courier New"/>
+        </w:rPr>
+        <w:t xml:space="preserve"> 10:11:44 PST 2017</w:t>
+      </w:r>
+    </w:p>
+    <w:p>
+      <w:pPr>
+        <w:pStyle w:val="PlainText"/>
+        <w:rPr>
+          <w:rFonts w:ascii="Courier New" w:hAnsi="Courier New" w:cs="Courier New"/>
+        </w:rPr>
+      </w:pPr>
+      <w:r>
+        <w:rPr>
+          <w:rFonts w:ascii="Courier New" w:hAnsi="Courier New" w:cs="Courier New"/>
+        </w:rPr>
+        <w:t>Person Name</w:t>
+      </w:r>
+      <w:r>
+        <w:rPr>
+          <w:rFonts w:ascii="Courier New" w:hAnsi="Courier New" w:cs="Courier New"/>
+        </w:rPr>
+        <w:tab/>
+      </w:r>
+      <w:r>
+        <w:rPr>
+          <w:rFonts w:ascii="Courier New" w:hAnsi="Courier New" w:cs="Courier New"/>
+        </w:rPr>
+        <w:tab/>
+      </w:r>
+      <w:r>
+        <w:rPr>
+          <w:rFonts w:ascii="Courier New" w:hAnsi="Courier New" w:cs="Courier New"/>
+        </w:rPr>
+        <w:tab/>
+      </w:r>
+      <w:r>
+        <w:rPr>
+          <w:rFonts w:ascii="Courier New" w:hAnsi="Courier New" w:cs="Courier New"/>
+        </w:rPr>
+        <w:tab/>
+        <w:t>- DNR</w:t>
+      </w:r>
+    </w:p>
+    <w:p>
+      <w:pPr>
+        <w:pStyle w:val="PlainText"/>
+        <w:rPr>
+          <w:rFonts w:ascii="Courier New" w:hAnsi="Courier New" w:cs="Courier New"/>
+        </w:rPr>
+      </w:pPr>
+      <w:r>
+        <w:rPr>
+          <w:rFonts w:ascii="Courier New" w:hAnsi="Courier New" w:cs="Courier New"/>
+        </w:rPr>
+        <w:t>Bill number</w:t>
+      </w:r>
+      <w:r>
+        <w:rPr>
+          <w:rFonts w:ascii="Courier New" w:hAnsi="Courier New" w:cs="Courier New"/>
+        </w:rPr>
+        <w:tab/>
+      </w:r>
+      <w:r>
+        <w:rPr>
+          <w:rFonts w:ascii="Courier New" w:hAnsi="Courier New" w:cs="Courier New"/>
+        </w:rPr>
+        <w:tab/>
+      </w:r>
+      <w:r>
+        <w:rPr>
+          <w:rFonts w:ascii="Courier New" w:hAnsi="Courier New" w:cs="Courier New"/>
+        </w:rPr>
+        <w:tab/>
+      </w:r>
+      <w:r>
+        <w:rPr>
+          <w:rFonts w:ascii="Courier New" w:hAnsi="Courier New" w:cs="Courier New"/>
+        </w:rPr>
+        <w:tab/>
+        <w:t>- 1664</w:t>
+      </w:r>
+    </w:p>
+    <w:p>
+      <w:pPr>
+        <w:pStyle w:val="PlainText"/>
+        <w:rPr>
+          <w:rFonts w:ascii="Courier New" w:hAnsi="Courier New" w:cs="Courier New"/>
+        </w:rPr>
+      </w:pPr>
+      <w:r>
+        <w:rPr>
+          <w:rFonts w:ascii="Courier New" w:hAnsi="Courier New" w:cs="Courier New"/>
+        </w:rPr>
+        <w:t>---------------------------------------------------------------</w:t>
+      </w:r>
+    </w:p>
+    <w:p>
+      <w:pPr>
+        <w:pStyle w:val="PlainText"/>
+        <w:rPr>
+          <w:rFonts w:ascii="Courier New" w:hAnsi="Courier New" w:cs="Courier New"/>
+        </w:rPr>
+      </w:pPr>
+      <w:r>
+        <w:rPr>
+          <w:rFonts w:ascii="Courier New" w:hAnsi="Courier New" w:cs="Courier New"/>
+        </w:rPr>
+        <w:t>Item Name</w:t>
+      </w:r>
+      <w:r>
+        <w:rPr>
+          <w:rFonts w:ascii="Courier New" w:hAnsi="Courier New" w:cs="Courier New"/>
+        </w:rPr>
+        <w:tab/>
+      </w:r>
+      <w:r>
+        <w:rPr>
+          <w:rFonts w:ascii="Courier New" w:hAnsi="Courier New" w:cs="Courier New"/>
+        </w:rPr>
+        <w:tab/>
+      </w:r>
+      <w:r>
+        <w:rPr>
+          <w:rFonts w:ascii="Courier New" w:hAnsi="Courier New" w:cs="Courier New"/>
+        </w:rPr>
+        <w:tab/>
+      </w:r>
+      <w:r>
+        <w:rPr>
+          <w:rFonts w:ascii="Courier New" w:hAnsi="Courier New" w:cs="Courier New"/>
+        </w:rPr>
+        <w:tab/>
+        <w:t>- CHOWCHOW EVE</w:t>
+      </w:r>
+    </w:p>
+    <w:p>
+      <w:pPr>
+        <w:pStyle w:val="PlainText"/>
+        <w:rPr>
+          <w:rFonts w:ascii="Courier New" w:hAnsi="Courier New" w:cs="Courier New"/>
+        </w:rPr>
+      </w:pPr>
+      <w:r>
+        <w:rPr>
+          <w:rFonts w:ascii="Courier New" w:hAnsi="Courier New" w:cs="Courier New"/>
+        </w:rPr>
+        <w:t>Number of Pockets</w:t>
+      </w:r>
+      <w:r>
+        <w:rPr>
+          <w:rFonts w:ascii="Courier New" w:hAnsi="Courier New" w:cs="Courier New"/>
+        </w:rPr>
+        <w:tab/>
+      </w:r>
+      <w:r>
+        <w:rPr>
+          <w:rFonts w:ascii="Courier New" w:hAnsi="Courier New" w:cs="Courier New"/>
+        </w:rPr>
+        <w:tab/>
+      </w:r>
+      <w:r>
+        <w:rPr>
+          <w:rFonts w:ascii="Courier New" w:hAnsi="Courier New" w:cs="Courier New"/>
+        </w:rPr>
+        <w:tab/>
+        <w:t>- 1</w:t>
+      </w:r>
+    </w:p>
+    <w:p>
+      <w:pPr>
+        <w:pStyle w:val="PlainText"/>
+        <w:rPr>
+          <w:rFonts w:ascii="Courier New" w:hAnsi="Courier New" w:cs="Courier New"/>
+        </w:rPr>
+      </w:pPr>
+      <w:r>
+        <w:rPr>
+          <w:rFonts w:ascii="Courier New" w:hAnsi="Courier New" w:cs="Courier New"/>
+        </w:rPr>
+        <w:t>Number of KGs</w:t>
+      </w:r>
+      <w:r>
+        <w:rPr>
+          <w:rFonts w:ascii="Courier New" w:hAnsi="Courier New" w:cs="Courier New"/>
+        </w:rPr>
+        <w:tab/>
+      </w:r>
+      <w:r>
+        <w:rPr>
+          <w:rFonts w:ascii="Courier New" w:hAnsi="Courier New" w:cs="Courier New"/>
+        </w:rPr>
+        <w:tab/>
+      </w:r>
+      <w:r>
+        <w:rPr>
+          <w:rFonts w:ascii="Courier New" w:hAnsi="Courier New" w:cs="Courier New"/>
+        </w:rPr>
+        <w:tab/>
+        <w:t>- 96</w:t>
+      </w:r>
+    </w:p>
+    <w:p>
+      <w:pPr>
+        <w:pStyle w:val="PlainText"/>
+        <w:rPr>
+          <w:rFonts w:ascii="Courier New" w:hAnsi="Courier New" w:cs="Courier New"/>
+        </w:rPr>
+      </w:pPr>
+      <w:r>
+        <w:rPr>
+          <w:rFonts w:ascii="Courier New" w:hAnsi="Courier New" w:cs="Courier New"/>
+        </w:rPr>
+        <w:t>Rate</w:t>
+      </w:r>
+      <w:r>
+        <w:rPr>
+          <w:rFonts w:ascii="Courier New" w:hAnsi="Courier New" w:cs="Courier New"/>
+        </w:rPr>
+        <w:tab/>
+      </w:r>
+      <w:r>
+        <w:rPr>
+          <w:rFonts w:ascii="Courier New" w:hAnsi="Courier New" w:cs="Courier New"/>
+        </w:rPr>
+        <w:tab/>
+      </w:r>
+      <w:r>
+        <w:rPr>
+          <w:rFonts w:ascii="Courier New" w:hAnsi="Courier New" w:cs="Courier New"/>
+        </w:rPr>
+        <w:tab/>
+      </w:r>
+      <w:r>
+        <w:rPr>
+          <w:rFonts w:ascii="Courier New" w:hAnsi="Courier New" w:cs="Courier New"/>
+        </w:rPr>
+        <w:tab/>
+      </w:r>
+      <w:r>
+        <w:rPr>
+          <w:rFonts w:ascii="Courier New" w:hAnsi="Courier New" w:cs="Courier New"/>
+        </w:rPr>
+        <w:tab/>
+        <w:t>- 9</w:t>
+      </w:r>
+    </w:p>
+    <w:p>
+      <w:pPr>
+        <w:pStyle w:val="PlainText"/>
+        <w:rPr>
+          <w:rFonts w:ascii="Courier New" w:hAnsi="Courier New" w:cs="Courier New"/>
+        </w:rPr>
+      </w:pPr>
+      <w:r>
+        <w:rPr>
+          <w:rFonts w:ascii="Courier New" w:hAnsi="Courier New" w:cs="Courier New"/>
+        </w:rPr>
+        <w:t>Total Price</w:t>
+      </w:r>
+      <w:r>
+        <w:rPr>
+          <w:rFonts w:ascii="Courier New" w:hAnsi="Courier New" w:cs="Courier New"/>
+        </w:rPr>
+        <w:tab/>
+      </w:r>
+      <w:r>
+        <w:rPr>
+          <w:rFonts w:ascii="Courier New" w:hAnsi="Courier New" w:cs="Courier New"/>
+        </w:rPr>
+        <w:tab/>
+      </w:r>
+      <w:r>
+        <w:rPr>
+          <w:rFonts w:ascii="Courier New" w:hAnsi="Courier New" w:cs="Courier New"/>
+        </w:rPr>
+        <w:tab/>
+      </w:r>
+      <w:r>
+        <w:rPr>
+          <w:rFonts w:ascii="Courier New" w:hAnsi="Courier New" w:cs="Courier New"/>
+        </w:rPr>
+        <w:tab/>
+        <w:t>- 864.0</w:t>
+      </w:r>
+    </w:p>
+    <w:p>
+      <w:pPr>
+        <w:pStyle w:val="PlainText"/>
+        <w:rPr>
+          <w:rFonts w:ascii="Courier New" w:hAnsi="Courier New" w:cs="Courier New"/>
+          <w:b/>
+        </w:rPr>
+      </w:pPr>
+      <w:r>
+        <w:rPr>
+          <w:rFonts w:ascii="Courier New" w:hAnsi="Courier New" w:cs="Courier New"/>
+          <w:b/>
+        </w:rPr>
+        <w:t>Amount balance</w:t>
+      </w:r>
+      <w:r>
+        <w:rPr>
+          <w:rFonts w:ascii="Courier New" w:hAnsi="Courier New" w:cs="Courier New"/>
+          <w:b/>
+        </w:rPr>
+        <w:tab/>
+      </w:r>
+      <w:r>
+        <w:rPr>
+          <w:rFonts w:ascii="Courier New" w:hAnsi="Courier New" w:cs="Courier New"/>
+          <w:b/>
+        </w:rPr>
+        <w:tab/>
+      </w:r>
+      <w:r>
+        <w:rPr>
+          <w:rFonts w:ascii="Courier New" w:hAnsi="Courier New" w:cs="Courier New"/>
+          <w:b/>
+        </w:rPr>
+        <w:tab/>
+        <w:t>- 8864.0</w:t>
+      </w:r>
+    </w:p>
+    <w:p>
+      <w:pPr>
+        <w:pStyle w:val="PlainText"/>
+        <w:rPr>
+          <w:rFonts w:ascii="Courier New" w:hAnsi="Courier New" w:cs="Courier New"/>
+          <w:b/>
+        </w:rPr>
+      </w:pPr>
+    </w:p>
+    <w:p>
+      <w:pPr>
+        <w:pStyle w:val="PlainText"/>
+        <w:rPr>
+          <w:rFonts w:ascii="Courier New" w:hAnsi="Courier New" w:cs="Courier New"/>
+        </w:rPr>
+      </w:pPr>
     </w:p>
     <w:p>
       <w:pPr>

</xml_diff>